<commit_message>
roomie ansøgning side lavet
</commit_message>
<xml_diff>
--- a/files/personal files/RNTKMbook.docx
+++ b/files/personal files/RNTKMbook.docx
@@ -3,9 +3,17 @@
 <w:document xmlns:wpc="http://schemas.microsoft.com/office/word/2010/wordprocessingCanvas" xmlns:cx="http://schemas.microsoft.com/office/drawing/2014/chartex" xmlns:cx1="http://schemas.microsoft.com/office/drawing/2015/9/8/chartex" xmlns:cx2="http://schemas.microsoft.com/office/drawing/2015/10/21/chartex" xmlns:cx3="http://schemas.microsoft.com/office/drawing/2016/5/9/chartex" xmlns:cx4="http://schemas.microsoft.com/office/drawing/2016/5/10/chartex" xmlns:cx5="http://schemas.microsoft.com/office/drawing/2016/5/11/chartex" xmlns:cx6="http://schemas.microsoft.com/office/drawing/2016/5/12/chartex" xmlns:cx7="http://schemas.microsoft.com/office/drawing/2016/5/13/chartex" xmlns:cx8="http://schemas.microsoft.com/office/drawing/2016/5/14/chartex" xmlns:mc="http://schemas.openxmlformats.org/markup-compatibility/2006" xmlns:aink="http://schemas.microsoft.com/office/drawing/2016/ink" xmlns:am3d="http://schemas.microsoft.com/office/drawing/2017/model3d" xmlns:o="urn:schemas-microsoft-com:office:office" xmlns:oel="http://schemas.microsoft.com/office/2019/extlst" xmlns:r="http://schemas.openxmlformats.org/officeDocument/2006/relationships" xmlns:m="http://schemas.openxmlformats.org/officeDocument/2006/math" xmlns:v="urn:schemas-microsoft-com:vml" xmlns:wp14="http://schemas.microsoft.com/office/word/2010/wordprocessingDrawing" xmlns:wp="http://schemas.openxmlformats.org/drawingml/2006/wordprocessingDrawing" xmlns:w10="urn:schemas-microsoft-com:office:word" xmlns:w="http://schemas.openxmlformats.org/wordprocessingml/2006/main" xmlns:w14="http://schemas.microsoft.com/office/word/2010/wordml" xmlns:w15="http://schemas.microsoft.com/office/word/2012/wordml" xmlns:w16cex="http://schemas.microsoft.com/office/word/2018/wordml/cex" xmlns:w16cid="http://schemas.microsoft.com/office/word/2016/wordml/cid" xmlns:w16="http://schemas.microsoft.com/office/word/2018/wordml" xmlns:w16sdtdh="http://schemas.microsoft.com/office/word/2020/wordml/sdtdatahash" xmlns:w16se="http://schemas.microsoft.com/office/word/2015/wordml/symex" xmlns:wpg="http://schemas.microsoft.com/office/word/2010/wordprocessingGroup" xmlns:wpi="http://schemas.microsoft.com/office/word/2010/wordprocessingInk" xmlns:wne="http://schemas.microsoft.com/office/word/2006/wordml" xmlns:wps="http://schemas.microsoft.com/office/word/2010/wordprocessingShape" mc:Ignorable="w14 w15 w16se w16cid w16 w16cex w16sdtdh wp14">
   <w:body>
     <w:p>
+      <w:pPr>
+        <w:rPr>
+          <w:sz w:val="24"/>
+          <w:szCs w:val="24"/>
+        </w:rPr>
+      </w:pPr>
       <w:r>
         <w:rPr>
           <w:noProof/>
+          <w:sz w:val="24"/>
+          <w:szCs w:val="24"/>
         </w:rPr>
         <w:drawing>
           <wp:anchor distT="0" distB="0" distL="114300" distR="114300" simplePos="0" relativeHeight="251658240" behindDoc="1" locked="0" layoutInCell="1" allowOverlap="1" wp14:anchorId="12B03E56" wp14:editId="1C1C7060">
@@ -33,7 +41,7 @@
                     </pic:cNvPicPr>
                   </pic:nvPicPr>
                   <pic:blipFill>
-                    <a:blip r:embed="rId5" cstate="print">
+                    <a:blip r:embed="rId6" cstate="print">
                       <a:extLst>
                         <a:ext uri="{28A0092B-C50C-407E-A947-70E740481C1C}">
                           <a14:useLocalDpi xmlns:a14="http://schemas.microsoft.com/office/drawing/2010/main" val="0"/>
@@ -71,71 +79,321 @@
         </w:drawing>
       </w:r>
     </w:p>
-    <w:p/>
-    <w:p/>
-    <w:p/>
-    <w:p/>
-    <w:p/>
-    <w:p/>
-    <w:p/>
-    <w:p/>
-    <w:p/>
+    <w:p>
+      <w:pPr>
+        <w:rPr>
+          <w:sz w:val="24"/>
+          <w:szCs w:val="24"/>
+        </w:rPr>
+      </w:pPr>
+    </w:p>
+    <w:p>
+      <w:pPr>
+        <w:rPr>
+          <w:sz w:val="24"/>
+          <w:szCs w:val="24"/>
+        </w:rPr>
+      </w:pPr>
+    </w:p>
+    <w:p>
+      <w:pPr>
+        <w:rPr>
+          <w:sz w:val="24"/>
+          <w:szCs w:val="24"/>
+        </w:rPr>
+      </w:pPr>
+    </w:p>
+    <w:p>
+      <w:pPr>
+        <w:rPr>
+          <w:sz w:val="24"/>
+          <w:szCs w:val="24"/>
+        </w:rPr>
+      </w:pPr>
+    </w:p>
+    <w:p>
+      <w:pPr>
+        <w:rPr>
+          <w:sz w:val="24"/>
+          <w:szCs w:val="24"/>
+        </w:rPr>
+      </w:pPr>
+    </w:p>
+    <w:p>
+      <w:pPr>
+        <w:rPr>
+          <w:sz w:val="24"/>
+          <w:szCs w:val="24"/>
+        </w:rPr>
+      </w:pPr>
+    </w:p>
+    <w:p>
+      <w:pPr>
+        <w:rPr>
+          <w:sz w:val="24"/>
+          <w:szCs w:val="24"/>
+        </w:rPr>
+      </w:pPr>
+    </w:p>
+    <w:p>
+      <w:pPr>
+        <w:rPr>
+          <w:sz w:val="24"/>
+          <w:szCs w:val="24"/>
+        </w:rPr>
+      </w:pPr>
+    </w:p>
+    <w:p>
+      <w:pPr>
+        <w:rPr>
+          <w:sz w:val="24"/>
+          <w:szCs w:val="24"/>
+        </w:rPr>
+      </w:pPr>
+    </w:p>
     <w:p>
       <w:pPr>
         <w:jc w:val="right"/>
-      </w:pPr>
-    </w:p>
-    <w:p/>
-    <w:p/>
-    <w:p/>
-    <w:p/>
-    <w:p/>
-    <w:p/>
-    <w:p/>
-    <w:p/>
-    <w:p/>
-    <w:p/>
-    <w:p/>
-    <w:p/>
-    <w:p/>
-    <w:p/>
-    <w:p/>
-    <w:p/>
-    <w:p/>
-    <w:p>
-      <w:pPr>
-        <w:rPr>
-          <w:lang w:val="en-US"/>
-        </w:rPr>
-      </w:pPr>
-      <w:proofErr w:type="spellStart"/>
-      <w:r>
-        <w:rPr>
-          <w:lang w:val="en-US"/>
-        </w:rPr>
-        <w:t>sdfsfsd</w:t>
-      </w:r>
-      <w:proofErr w:type="spellEnd"/>
-    </w:p>
-    <w:p/>
-    <w:p/>
-    <w:p/>
-    <w:p/>
-    <w:p/>
-    <w:p/>
-    <w:p/>
-    <w:p/>
-    <w:p/>
-    <w:p/>
-    <w:p/>
-    <w:p/>
-    <w:p/>
-    <w:p/>
-    <w:p/>
-    <w:p/>
-    <w:p/>
-    <w:p/>
-    <w:p/>
+        <w:rPr>
+          <w:sz w:val="24"/>
+          <w:szCs w:val="24"/>
+        </w:rPr>
+      </w:pPr>
+    </w:p>
+    <w:p>
+      <w:pPr>
+        <w:rPr>
+          <w:sz w:val="24"/>
+          <w:szCs w:val="24"/>
+        </w:rPr>
+      </w:pPr>
+    </w:p>
+    <w:p>
+      <w:pPr>
+        <w:rPr>
+          <w:sz w:val="24"/>
+          <w:szCs w:val="24"/>
+        </w:rPr>
+      </w:pPr>
+    </w:p>
+    <w:p>
+      <w:pPr>
+        <w:rPr>
+          <w:sz w:val="24"/>
+          <w:szCs w:val="24"/>
+        </w:rPr>
+      </w:pPr>
+    </w:p>
+    <w:p>
+      <w:pPr>
+        <w:rPr>
+          <w:sz w:val="24"/>
+          <w:szCs w:val="24"/>
+        </w:rPr>
+      </w:pPr>
+    </w:p>
+    <w:p>
+      <w:pPr>
+        <w:rPr>
+          <w:sz w:val="24"/>
+          <w:szCs w:val="24"/>
+        </w:rPr>
+      </w:pPr>
+    </w:p>
+    <w:p>
+      <w:pPr>
+        <w:rPr>
+          <w:sz w:val="24"/>
+          <w:szCs w:val="24"/>
+        </w:rPr>
+      </w:pPr>
+    </w:p>
+    <w:p>
+      <w:pPr>
+        <w:rPr>
+          <w:sz w:val="24"/>
+          <w:szCs w:val="24"/>
+        </w:rPr>
+      </w:pPr>
+    </w:p>
+    <w:p>
+      <w:pPr>
+        <w:rPr>
+          <w:sz w:val="24"/>
+          <w:szCs w:val="24"/>
+        </w:rPr>
+      </w:pPr>
+    </w:p>
+    <w:p>
+      <w:pPr>
+        <w:rPr>
+          <w:sz w:val="24"/>
+          <w:szCs w:val="24"/>
+        </w:rPr>
+      </w:pPr>
+    </w:p>
+    <w:p>
+      <w:pPr>
+        <w:rPr>
+          <w:sz w:val="24"/>
+          <w:szCs w:val="24"/>
+          <w:lang w:val="en-US"/>
+        </w:rPr>
+      </w:pPr>
+      <w:r>
+        <w:rPr>
+          <w:sz w:val="24"/>
+          <w:szCs w:val="24"/>
+          <w:lang w:val="en-US"/>
+        </w:rPr>
+        <w:t>I used to be suicidal</w:t>
+      </w:r>
+    </w:p>
+    <w:p>
+      <w:pPr>
+        <w:rPr>
+          <w:sz w:val="24"/>
+          <w:szCs w:val="24"/>
+        </w:rPr>
+      </w:pPr>
+    </w:p>
+    <w:p>
+      <w:pPr>
+        <w:rPr>
+          <w:sz w:val="24"/>
+          <w:szCs w:val="24"/>
+        </w:rPr>
+      </w:pPr>
+    </w:p>
+    <w:p>
+      <w:pPr>
+        <w:rPr>
+          <w:sz w:val="24"/>
+          <w:szCs w:val="24"/>
+        </w:rPr>
+      </w:pPr>
+    </w:p>
+    <w:p>
+      <w:pPr>
+        <w:rPr>
+          <w:sz w:val="24"/>
+          <w:szCs w:val="24"/>
+        </w:rPr>
+      </w:pPr>
+    </w:p>
+    <w:p>
+      <w:pPr>
+        <w:rPr>
+          <w:sz w:val="24"/>
+          <w:szCs w:val="24"/>
+        </w:rPr>
+      </w:pPr>
+    </w:p>
+    <w:p>
+      <w:pPr>
+        <w:rPr>
+          <w:sz w:val="24"/>
+          <w:szCs w:val="24"/>
+        </w:rPr>
+      </w:pPr>
+    </w:p>
+    <w:p>
+      <w:pPr>
+        <w:rPr>
+          <w:sz w:val="24"/>
+          <w:szCs w:val="24"/>
+        </w:rPr>
+      </w:pPr>
+    </w:p>
+    <w:p>
+      <w:pPr>
+        <w:rPr>
+          <w:sz w:val="24"/>
+          <w:szCs w:val="24"/>
+        </w:rPr>
+      </w:pPr>
+    </w:p>
+    <w:p>
+      <w:pPr>
+        <w:rPr>
+          <w:sz w:val="24"/>
+          <w:szCs w:val="24"/>
+        </w:rPr>
+      </w:pPr>
+    </w:p>
+    <w:p>
+      <w:pPr>
+        <w:rPr>
+          <w:sz w:val="24"/>
+          <w:szCs w:val="24"/>
+        </w:rPr>
+      </w:pPr>
+    </w:p>
+    <w:p>
+      <w:pPr>
+        <w:rPr>
+          <w:sz w:val="24"/>
+          <w:szCs w:val="24"/>
+        </w:rPr>
+      </w:pPr>
+    </w:p>
+    <w:p>
+      <w:pPr>
+        <w:rPr>
+          <w:sz w:val="24"/>
+          <w:szCs w:val="24"/>
+        </w:rPr>
+      </w:pPr>
+    </w:p>
+    <w:p>
+      <w:pPr>
+        <w:rPr>
+          <w:sz w:val="24"/>
+          <w:szCs w:val="24"/>
+        </w:rPr>
+      </w:pPr>
+    </w:p>
+    <w:p>
+      <w:pPr>
+        <w:rPr>
+          <w:sz w:val="24"/>
+          <w:szCs w:val="24"/>
+        </w:rPr>
+      </w:pPr>
+    </w:p>
+    <w:p>
+      <w:pPr>
+        <w:rPr>
+          <w:sz w:val="24"/>
+          <w:szCs w:val="24"/>
+        </w:rPr>
+      </w:pPr>
+    </w:p>
+    <w:p>
+      <w:pPr>
+        <w:rPr>
+          <w:sz w:val="24"/>
+          <w:szCs w:val="24"/>
+        </w:rPr>
+      </w:pPr>
+    </w:p>
+    <w:p>
+      <w:pPr>
+        <w:rPr>
+          <w:sz w:val="32"/>
+          <w:szCs w:val="32"/>
+          <w:lang w:val="en-US"/>
+        </w:rPr>
+      </w:pPr>
+      <w:r>
+        <w:rPr>
+          <w:sz w:val="32"/>
+          <w:szCs w:val="32"/>
+          <w:lang w:val="en-US"/>
+        </w:rPr>
+        <w:t>Golden Mornings</w:t>
+      </w:r>
+    </w:p>
     <w:p>
       <w:r>
         <w:rPr>
@@ -143,10 +401,10 @@
         </w:rPr>
         <w:lastRenderedPageBreak/>
         <w:drawing>
-          <wp:inline distT="0" distB="0" distL="0" distR="0" wp14:anchorId="094F5481" wp14:editId="38208BBA">
-            <wp:extent cx="3495675" cy="4638675"/>
-            <wp:effectExtent l="0" t="0" r="9525" b="9525"/>
-            <wp:docPr id="1843519554" name="Picture 1"/>
+          <wp:inline distT="0" distB="0" distL="0" distR="0" wp14:anchorId="63C17E7E" wp14:editId="3E7573D1">
+            <wp:extent cx="3499485" cy="1968500"/>
+            <wp:effectExtent l="0" t="0" r="5715" b="0"/>
+            <wp:docPr id="1768947348" name="Picture 3" descr="Sunrise over a field Free Photo Download | FreeImages"/>
             <wp:cNvGraphicFramePr>
               <a:graphicFrameLocks xmlns:a="http://schemas.openxmlformats.org/drawingml/2006/main" noChangeAspect="1"/>
             </wp:cNvGraphicFramePr>
@@ -154,13 +412,13 @@
               <a:graphicData uri="http://schemas.openxmlformats.org/drawingml/2006/picture">
                 <pic:pic xmlns:pic="http://schemas.openxmlformats.org/drawingml/2006/picture">
                   <pic:nvPicPr>
-                    <pic:cNvPr id="0" name="Picture 1"/>
+                    <pic:cNvPr id="0" name="Picture 3" descr="Sunrise over a field Free Photo Download | FreeImages"/>
                     <pic:cNvPicPr>
                       <a:picLocks noChangeAspect="1" noChangeArrowheads="1"/>
                     </pic:cNvPicPr>
                   </pic:nvPicPr>
                   <pic:blipFill>
-                    <a:blip r:embed="rId6" cstate="print">
+                    <a:blip r:embed="rId7" cstate="print">
                       <a:extLst>
                         <a:ext uri="{28A0092B-C50C-407E-A947-70E740481C1C}">
                           <a14:useLocalDpi xmlns:a14="http://schemas.microsoft.com/office/drawing/2010/main" val="0"/>
@@ -175,7 +433,7 @@
                   <pic:spPr bwMode="auto">
                     <a:xfrm>
                       <a:off x="0" y="0"/>
-                      <a:ext cx="3495675" cy="4638675"/>
+                      <a:ext cx="3499485" cy="1968500"/>
                     </a:xfrm>
                     <a:prstGeom prst="rect">
                       <a:avLst/>
@@ -192,10 +450,624 @@
         </w:drawing>
       </w:r>
     </w:p>
-    <w:p/>
-    <w:p/>
-    <w:p/>
-    <w:p/>
+    <w:p>
+      <w:pPr>
+        <w:rPr>
+          <w:sz w:val="24"/>
+          <w:szCs w:val="24"/>
+          <w:lang w:val="en-US"/>
+        </w:rPr>
+      </w:pPr>
+      <w:r>
+        <w:rPr>
+          <w:sz w:val="24"/>
+          <w:szCs w:val="24"/>
+          <w:lang w:val="en-US"/>
+        </w:rPr>
+        <w:t>If you kill yourself today, you’ll miss the sunrise tomorrow.</w:t>
+      </w:r>
+    </w:p>
+    <w:p>
+      <w:pPr>
+        <w:rPr>
+          <w:sz w:val="24"/>
+          <w:szCs w:val="24"/>
+          <w:lang w:val="en-US"/>
+        </w:rPr>
+      </w:pPr>
+    </w:p>
+    <w:p>
+      <w:pPr>
+        <w:rPr>
+          <w:sz w:val="24"/>
+          <w:szCs w:val="24"/>
+          <w:lang w:val="en-US"/>
+        </w:rPr>
+      </w:pPr>
+      <w:r>
+        <w:rPr>
+          <w:sz w:val="24"/>
+          <w:szCs w:val="24"/>
+          <w:lang w:val="en-US"/>
+        </w:rPr>
+        <w:t>Search on google when the sun will rise tomorrow.</w:t>
+      </w:r>
+    </w:p>
+    <w:p>
+      <w:pPr>
+        <w:rPr>
+          <w:sz w:val="24"/>
+          <w:szCs w:val="24"/>
+          <w:lang w:val="en-US"/>
+        </w:rPr>
+      </w:pPr>
+      <w:r>
+        <w:rPr>
+          <w:sz w:val="24"/>
+          <w:szCs w:val="24"/>
+          <w:lang w:val="en-US"/>
+        </w:rPr>
+        <w:t>Find a good spot that you can reach in time.</w:t>
+      </w:r>
+    </w:p>
+    <w:p>
+      <w:pPr>
+        <w:rPr>
+          <w:sz w:val="24"/>
+          <w:szCs w:val="24"/>
+          <w:lang w:val="en-US"/>
+        </w:rPr>
+      </w:pPr>
+      <w:r>
+        <w:rPr>
+          <w:sz w:val="24"/>
+          <w:szCs w:val="24"/>
+          <w:lang w:val="en-US"/>
+        </w:rPr>
+        <w:t>Prepare a playlist.</w:t>
+      </w:r>
+    </w:p>
+    <w:p>
+      <w:pPr>
+        <w:rPr>
+          <w:sz w:val="24"/>
+          <w:szCs w:val="24"/>
+          <w:lang w:val="en-US"/>
+        </w:rPr>
+      </w:pPr>
+      <w:r>
+        <w:rPr>
+          <w:sz w:val="24"/>
+          <w:szCs w:val="24"/>
+          <w:lang w:val="en-US"/>
+        </w:rPr>
+        <w:t>Go</w:t>
+      </w:r>
+      <w:r>
+        <w:rPr>
+          <w:sz w:val="24"/>
+          <w:szCs w:val="24"/>
+          <w:lang w:val="en-US"/>
+        </w:rPr>
+        <w:t xml:space="preserve"> to bed</w:t>
+      </w:r>
+      <w:r>
+        <w:rPr>
+          <w:sz w:val="24"/>
+          <w:szCs w:val="24"/>
+          <w:lang w:val="en-US"/>
+        </w:rPr>
+        <w:t xml:space="preserve"> early</w:t>
+      </w:r>
+      <w:r>
+        <w:rPr>
+          <w:sz w:val="24"/>
+          <w:szCs w:val="24"/>
+          <w:lang w:val="en-US"/>
+        </w:rPr>
+        <w:t xml:space="preserve"> or stay up all night</w:t>
+      </w:r>
+      <w:r>
+        <w:rPr>
+          <w:sz w:val="24"/>
+          <w:szCs w:val="24"/>
+          <w:lang w:val="en-US"/>
+        </w:rPr>
+        <w:t xml:space="preserve">, </w:t>
+      </w:r>
+      <w:r>
+        <w:rPr>
+          <w:sz w:val="24"/>
+          <w:szCs w:val="24"/>
+          <w:lang w:val="en-US"/>
+        </w:rPr>
+        <w:t xml:space="preserve">just </w:t>
+      </w:r>
+      <w:r>
+        <w:rPr>
+          <w:sz w:val="24"/>
+          <w:szCs w:val="24"/>
+          <w:lang w:val="en-US"/>
+        </w:rPr>
+        <w:t>be ready for the sunrise.</w:t>
+      </w:r>
+    </w:p>
+    <w:p>
+      <w:pPr>
+        <w:rPr>
+          <w:sz w:val="24"/>
+          <w:szCs w:val="24"/>
+          <w:lang w:val="en-US"/>
+        </w:rPr>
+      </w:pPr>
+      <w:r>
+        <w:rPr>
+          <w:sz w:val="24"/>
+          <w:szCs w:val="24"/>
+          <w:lang w:val="en-US"/>
+        </w:rPr>
+        <w:t>Go to your spot 20 minutes before sunrise and enjoy the view. Enjoy the breeze. Enjoy the morning.</w:t>
+      </w:r>
+    </w:p>
+    <w:p>
+      <w:pPr>
+        <w:rPr>
+          <w:sz w:val="24"/>
+          <w:szCs w:val="24"/>
+        </w:rPr>
+      </w:pPr>
+    </w:p>
+    <w:p>
+      <w:pPr>
+        <w:rPr>
+          <w:sz w:val="24"/>
+          <w:szCs w:val="24"/>
+        </w:rPr>
+      </w:pPr>
+      <w:r>
+        <w:rPr>
+          <w:sz w:val="24"/>
+          <w:szCs w:val="24"/>
+        </w:rPr>
+        <w:br w:type="page"/>
+      </w:r>
+    </w:p>
+    <w:p>
+      <w:pPr>
+        <w:rPr>
+          <w:sz w:val="32"/>
+          <w:szCs w:val="32"/>
+          <w:lang w:val="en-US"/>
+        </w:rPr>
+      </w:pPr>
+      <w:r>
+        <w:rPr>
+          <w:sz w:val="32"/>
+          <w:szCs w:val="32"/>
+          <w:lang w:val="en-US"/>
+        </w:rPr>
+        <w:lastRenderedPageBreak/>
+        <w:t>Cold Drinks</w:t>
+      </w:r>
+    </w:p>
+    <w:p>
+      <w:r>
+        <w:rPr>
+          <w:noProof/>
+        </w:rPr>
+        <w:drawing>
+          <wp:inline distT="0" distB="0" distL="0" distR="0" wp14:anchorId="4D2580D7" wp14:editId="0F2B20E8">
+            <wp:extent cx="3499485" cy="2638425"/>
+            <wp:effectExtent l="0" t="0" r="5715" b="9525"/>
+            <wp:docPr id="1316144985" name="Picture 5" descr="Sweet Lemon Iced Tea - Erren's Kitchen"/>
+            <wp:cNvGraphicFramePr>
+              <a:graphicFrameLocks xmlns:a="http://schemas.openxmlformats.org/drawingml/2006/main" noChangeAspect="1"/>
+            </wp:cNvGraphicFramePr>
+            <a:graphic xmlns:a="http://schemas.openxmlformats.org/drawingml/2006/main">
+              <a:graphicData uri="http://schemas.openxmlformats.org/drawingml/2006/picture">
+                <pic:pic xmlns:pic="http://schemas.openxmlformats.org/drawingml/2006/picture">
+                  <pic:nvPicPr>
+                    <pic:cNvPr id="0" name="Picture 10" descr="Sweet Lemon Iced Tea - Erren's Kitchen"/>
+                    <pic:cNvPicPr>
+                      <a:picLocks noChangeAspect="1" noChangeArrowheads="1"/>
+                    </pic:cNvPicPr>
+                  </pic:nvPicPr>
+                  <pic:blipFill>
+                    <a:blip r:embed="rId8" cstate="print">
+                      <a:extLst>
+                        <a:ext uri="{28A0092B-C50C-407E-A947-70E740481C1C}">
+                          <a14:useLocalDpi xmlns:a14="http://schemas.microsoft.com/office/drawing/2010/main" val="0"/>
+                        </a:ext>
+                      </a:extLst>
+                    </a:blip>
+                    <a:srcRect/>
+                    <a:stretch>
+                      <a:fillRect/>
+                    </a:stretch>
+                  </pic:blipFill>
+                  <pic:spPr bwMode="auto">
+                    <a:xfrm>
+                      <a:off x="0" y="0"/>
+                      <a:ext cx="3499485" cy="2638425"/>
+                    </a:xfrm>
+                    <a:prstGeom prst="rect">
+                      <a:avLst/>
+                    </a:prstGeom>
+                    <a:noFill/>
+                    <a:ln>
+                      <a:noFill/>
+                    </a:ln>
+                  </pic:spPr>
+                </pic:pic>
+              </a:graphicData>
+            </a:graphic>
+          </wp:inline>
+        </w:drawing>
+      </w:r>
+    </w:p>
+    <w:p>
+      <w:pPr>
+        <w:rPr>
+          <w:sz w:val="24"/>
+          <w:szCs w:val="24"/>
+          <w:lang w:val="en-US"/>
+        </w:rPr>
+      </w:pPr>
+      <w:r>
+        <w:rPr>
+          <w:sz w:val="24"/>
+          <w:szCs w:val="24"/>
+          <w:lang w:val="en-US"/>
+        </w:rPr>
+        <w:t>If you kill yourself today, you</w:t>
+      </w:r>
+      <w:r>
+        <w:rPr>
+          <w:sz w:val="24"/>
+          <w:szCs w:val="24"/>
+          <w:lang w:val="en-US"/>
+        </w:rPr>
+        <w:t xml:space="preserve"> won’t get to taste a cold drink again.</w:t>
+      </w:r>
+    </w:p>
+    <w:p>
+      <w:pPr>
+        <w:rPr>
+          <w:sz w:val="24"/>
+          <w:szCs w:val="24"/>
+          <w:lang w:val="en-US"/>
+        </w:rPr>
+      </w:pPr>
+    </w:p>
+    <w:p>
+      <w:pPr>
+        <w:rPr>
+          <w:sz w:val="24"/>
+          <w:szCs w:val="24"/>
+          <w:lang w:val="en-US"/>
+        </w:rPr>
+      </w:pPr>
+      <w:r>
+        <w:rPr>
+          <w:sz w:val="24"/>
+          <w:szCs w:val="24"/>
+          <w:lang w:val="en-US"/>
+        </w:rPr>
+        <w:t>Get ice cubes.</w:t>
+      </w:r>
+    </w:p>
+    <w:p>
+      <w:pPr>
+        <w:rPr>
+          <w:sz w:val="24"/>
+          <w:szCs w:val="24"/>
+          <w:lang w:val="en-US"/>
+        </w:rPr>
+      </w:pPr>
+      <w:r>
+        <w:rPr>
+          <w:sz w:val="24"/>
+          <w:szCs w:val="24"/>
+          <w:lang w:val="en-US"/>
+        </w:rPr>
+        <w:t>Get your favourite soft drink.</w:t>
+      </w:r>
+    </w:p>
+    <w:p>
+      <w:pPr>
+        <w:rPr>
+          <w:sz w:val="24"/>
+          <w:szCs w:val="24"/>
+        </w:rPr>
+      </w:pPr>
+      <w:r>
+        <w:rPr>
+          <w:sz w:val="24"/>
+          <w:szCs w:val="24"/>
+          <w:lang w:val="en-US"/>
+        </w:rPr>
+        <w:t>Make a big cold glass and blabl</w:t>
+      </w:r>
+      <w:r>
+        <w:rPr>
+          <w:sz w:val="24"/>
+          <w:szCs w:val="24"/>
+          <w:lang w:val="en-US"/>
+        </w:rPr>
+        <w:t>a</w:t>
+      </w:r>
+    </w:p>
+    <w:p>
+      <w:pPr>
+        <w:rPr>
+          <w:sz w:val="24"/>
+          <w:szCs w:val="24"/>
+        </w:rPr>
+      </w:pPr>
+      <w:r>
+        <w:rPr>
+          <w:sz w:val="24"/>
+          <w:szCs w:val="24"/>
+        </w:rPr>
+        <w:br w:type="page"/>
+      </w:r>
+    </w:p>
+    <w:p>
+      <w:pPr>
+        <w:rPr>
+          <w:sz w:val="24"/>
+          <w:szCs w:val="24"/>
+        </w:rPr>
+      </w:pPr>
+    </w:p>
+    <w:p>
+      <w:pPr>
+        <w:rPr>
+          <w:sz w:val="24"/>
+          <w:szCs w:val="24"/>
+        </w:rPr>
+      </w:pPr>
+    </w:p>
+    <w:p>
+      <w:pPr>
+        <w:rPr>
+          <w:sz w:val="24"/>
+          <w:szCs w:val="24"/>
+        </w:rPr>
+      </w:pPr>
+    </w:p>
+    <w:p>
+      <w:pPr>
+        <w:rPr>
+          <w:sz w:val="24"/>
+          <w:szCs w:val="24"/>
+        </w:rPr>
+      </w:pPr>
+    </w:p>
+    <w:p>
+      <w:pPr>
+        <w:rPr>
+          <w:sz w:val="24"/>
+          <w:szCs w:val="24"/>
+        </w:rPr>
+      </w:pPr>
+    </w:p>
+    <w:p>
+      <w:pPr>
+        <w:rPr>
+          <w:sz w:val="24"/>
+          <w:szCs w:val="24"/>
+        </w:rPr>
+      </w:pPr>
+    </w:p>
+    <w:p>
+      <w:pPr>
+        <w:rPr>
+          <w:sz w:val="24"/>
+          <w:szCs w:val="24"/>
+        </w:rPr>
+      </w:pPr>
+    </w:p>
+    <w:p>
+      <w:pPr>
+        <w:rPr>
+          <w:sz w:val="24"/>
+          <w:szCs w:val="24"/>
+        </w:rPr>
+      </w:pPr>
+    </w:p>
+    <w:p>
+      <w:pPr>
+        <w:rPr>
+          <w:sz w:val="24"/>
+          <w:szCs w:val="24"/>
+        </w:rPr>
+      </w:pPr>
+    </w:p>
+    <w:p>
+      <w:pPr>
+        <w:rPr>
+          <w:sz w:val="24"/>
+          <w:szCs w:val="24"/>
+        </w:rPr>
+      </w:pPr>
+    </w:p>
+    <w:p>
+      <w:pPr>
+        <w:rPr>
+          <w:sz w:val="24"/>
+          <w:szCs w:val="24"/>
+        </w:rPr>
+      </w:pPr>
+    </w:p>
+    <w:p>
+      <w:pPr>
+        <w:rPr>
+          <w:sz w:val="24"/>
+          <w:szCs w:val="24"/>
+        </w:rPr>
+      </w:pPr>
+    </w:p>
+    <w:p>
+      <w:pPr>
+        <w:rPr>
+          <w:sz w:val="24"/>
+          <w:szCs w:val="24"/>
+        </w:rPr>
+      </w:pPr>
+    </w:p>
+    <w:p>
+      <w:pPr>
+        <w:rPr>
+          <w:sz w:val="24"/>
+          <w:szCs w:val="24"/>
+        </w:rPr>
+      </w:pPr>
+    </w:p>
+    <w:p>
+      <w:pPr>
+        <w:rPr>
+          <w:sz w:val="24"/>
+          <w:szCs w:val="24"/>
+        </w:rPr>
+      </w:pPr>
+    </w:p>
+    <w:p>
+      <w:pPr>
+        <w:rPr>
+          <w:sz w:val="24"/>
+          <w:szCs w:val="24"/>
+        </w:rPr>
+      </w:pPr>
+    </w:p>
+    <w:p>
+      <w:pPr>
+        <w:rPr>
+          <w:sz w:val="24"/>
+          <w:szCs w:val="24"/>
+        </w:rPr>
+      </w:pPr>
+    </w:p>
+    <w:p>
+      <w:pPr>
+        <w:rPr>
+          <w:sz w:val="24"/>
+          <w:szCs w:val="24"/>
+        </w:rPr>
+      </w:pPr>
+    </w:p>
+    <w:p>
+      <w:pPr>
+        <w:rPr>
+          <w:sz w:val="24"/>
+          <w:szCs w:val="24"/>
+        </w:rPr>
+      </w:pPr>
+    </w:p>
+    <w:p>
+      <w:pPr>
+        <w:rPr>
+          <w:sz w:val="24"/>
+          <w:szCs w:val="24"/>
+        </w:rPr>
+      </w:pPr>
+    </w:p>
+    <w:p>
+      <w:pPr>
+        <w:rPr>
+          <w:sz w:val="24"/>
+          <w:szCs w:val="24"/>
+        </w:rPr>
+      </w:pPr>
+    </w:p>
+    <w:p>
+      <w:pPr>
+        <w:rPr>
+          <w:sz w:val="24"/>
+          <w:szCs w:val="24"/>
+        </w:rPr>
+      </w:pPr>
+    </w:p>
+    <w:p>
+      <w:pPr>
+        <w:rPr>
+          <w:sz w:val="24"/>
+          <w:szCs w:val="24"/>
+        </w:rPr>
+      </w:pPr>
+    </w:p>
+    <w:p>
+      <w:pPr>
+        <w:rPr>
+          <w:sz w:val="24"/>
+          <w:szCs w:val="24"/>
+        </w:rPr>
+      </w:pPr>
+    </w:p>
+    <w:p>
+      <w:pPr>
+        <w:rPr>
+          <w:sz w:val="24"/>
+          <w:szCs w:val="24"/>
+        </w:rPr>
+      </w:pPr>
+    </w:p>
+    <w:p>
+      <w:pPr>
+        <w:rPr>
+          <w:sz w:val="24"/>
+          <w:szCs w:val="24"/>
+        </w:rPr>
+      </w:pPr>
+    </w:p>
+    <w:p>
+      <w:pPr>
+        <w:rPr>
+          <w:sz w:val="24"/>
+          <w:szCs w:val="24"/>
+        </w:rPr>
+      </w:pPr>
+    </w:p>
+    <w:p>
+      <w:pPr>
+        <w:rPr>
+          <w:sz w:val="24"/>
+          <w:szCs w:val="24"/>
+        </w:rPr>
+      </w:pPr>
+    </w:p>
+    <w:p>
+      <w:pPr>
+        <w:rPr>
+          <w:sz w:val="24"/>
+          <w:szCs w:val="24"/>
+        </w:rPr>
+      </w:pPr>
+    </w:p>
+    <w:p>
+      <w:pPr>
+        <w:rPr>
+          <w:sz w:val="24"/>
+          <w:szCs w:val="24"/>
+        </w:rPr>
+      </w:pPr>
+    </w:p>
+    <w:p>
+      <w:pPr>
+        <w:rPr>
+          <w:sz w:val="24"/>
+          <w:szCs w:val="24"/>
+        </w:rPr>
+      </w:pPr>
+    </w:p>
+    <w:p>
+      <w:pPr>
+        <w:rPr>
+          <w:sz w:val="24"/>
+          <w:szCs w:val="24"/>
+        </w:rPr>
+      </w:pPr>
+    </w:p>
     <w:sectPr>
       <w:pgSz w:w="8391" w:h="11906" w:code="11"/>
       <w:pgMar w:top="1440" w:right="1440" w:bottom="1440" w:left="1440" w:header="708" w:footer="708" w:gutter="0"/>
@@ -204,6 +1076,103 @@
     </w:sectPr>
   </w:body>
 </w:document>
+</file>
+
+<file path=word/numbering.xml><?xml version="1.0" encoding="utf-8"?>
+<w:numbering xmlns:wpc="http://schemas.microsoft.com/office/word/2010/wordprocessingCanvas" xmlns:cx="http://schemas.microsoft.com/office/drawing/2014/chartex" xmlns:cx1="http://schemas.microsoft.com/office/drawing/2015/9/8/chartex" xmlns:cx2="http://schemas.microsoft.com/office/drawing/2015/10/21/chartex" xmlns:cx3="http://schemas.microsoft.com/office/drawing/2016/5/9/chartex" xmlns:cx4="http://schemas.microsoft.com/office/drawing/2016/5/10/chartex" xmlns:cx5="http://schemas.microsoft.com/office/drawing/2016/5/11/chartex" xmlns:cx6="http://schemas.microsoft.com/office/drawing/2016/5/12/chartex" xmlns:cx7="http://schemas.microsoft.com/office/drawing/2016/5/13/chartex" xmlns:cx8="http://schemas.microsoft.com/office/drawing/2016/5/14/chartex" xmlns:mc="http://schemas.openxmlformats.org/markup-compatibility/2006" xmlns:aink="http://schemas.microsoft.com/office/drawing/2016/ink" xmlns:am3d="http://schemas.microsoft.com/office/drawing/2017/model3d" xmlns:o="urn:schemas-microsoft-com:office:office" xmlns:oel="http://schemas.microsoft.com/office/2019/extlst" xmlns:r="http://schemas.openxmlformats.org/officeDocument/2006/relationships" xmlns:m="http://schemas.openxmlformats.org/officeDocument/2006/math" xmlns:v="urn:schemas-microsoft-com:vml" xmlns:wp14="http://schemas.microsoft.com/office/word/2010/wordprocessingDrawing" xmlns:wp="http://schemas.openxmlformats.org/drawingml/2006/wordprocessingDrawing" xmlns:w10="urn:schemas-microsoft-com:office:word" xmlns:w="http://schemas.openxmlformats.org/wordprocessingml/2006/main" xmlns:w14="http://schemas.microsoft.com/office/word/2010/wordml" xmlns:w15="http://schemas.microsoft.com/office/word/2012/wordml" xmlns:w16cex="http://schemas.microsoft.com/office/word/2018/wordml/cex" xmlns:w16cid="http://schemas.microsoft.com/office/word/2016/wordml/cid" xmlns:w16="http://schemas.microsoft.com/office/word/2018/wordml" xmlns:w16sdtdh="http://schemas.microsoft.com/office/word/2020/wordml/sdtdatahash" xmlns:w16se="http://schemas.microsoft.com/office/word/2015/wordml/symex" xmlns:wpg="http://schemas.microsoft.com/office/word/2010/wordprocessingGroup" xmlns:wpi="http://schemas.microsoft.com/office/word/2010/wordprocessingInk" xmlns:wne="http://schemas.microsoft.com/office/word/2006/wordml" xmlns:wps="http://schemas.microsoft.com/office/word/2010/wordprocessingShape" mc:Ignorable="w14 w15 w16se w16cid w16 w16cex w16sdtdh wp14">
+  <w:abstractNum w:abstractNumId="0" w15:restartNumberingAfterBreak="0">
+    <w:nsid w:val="36D552C2"/>
+    <w:multiLevelType w:val="hybridMultilevel"/>
+    <w:tmpl w:val="97B81D50"/>
+    <w:lvl w:ilvl="0" w:tplc="2000000F">
+      <w:start w:val="1"/>
+      <w:numFmt w:val="decimal"/>
+      <w:lvlText w:val="%1."/>
+      <w:lvlJc w:val="left"/>
+      <w:pPr>
+        <w:ind w:left="720" w:hanging="360"/>
+      </w:pPr>
+      <w:rPr>
+        <w:rFonts w:hint="default"/>
+      </w:rPr>
+    </w:lvl>
+    <w:lvl w:ilvl="1" w:tplc="20000019" w:tentative="1">
+      <w:start w:val="1"/>
+      <w:numFmt w:val="lowerLetter"/>
+      <w:lvlText w:val="%2."/>
+      <w:lvlJc w:val="left"/>
+      <w:pPr>
+        <w:ind w:left="1440" w:hanging="360"/>
+      </w:pPr>
+    </w:lvl>
+    <w:lvl w:ilvl="2" w:tplc="2000001B" w:tentative="1">
+      <w:start w:val="1"/>
+      <w:numFmt w:val="lowerRoman"/>
+      <w:lvlText w:val="%3."/>
+      <w:lvlJc w:val="right"/>
+      <w:pPr>
+        <w:ind w:left="2160" w:hanging="180"/>
+      </w:pPr>
+    </w:lvl>
+    <w:lvl w:ilvl="3" w:tplc="2000000F" w:tentative="1">
+      <w:start w:val="1"/>
+      <w:numFmt w:val="decimal"/>
+      <w:lvlText w:val="%4."/>
+      <w:lvlJc w:val="left"/>
+      <w:pPr>
+        <w:ind w:left="2880" w:hanging="360"/>
+      </w:pPr>
+    </w:lvl>
+    <w:lvl w:ilvl="4" w:tplc="20000019" w:tentative="1">
+      <w:start w:val="1"/>
+      <w:numFmt w:val="lowerLetter"/>
+      <w:lvlText w:val="%5."/>
+      <w:lvlJc w:val="left"/>
+      <w:pPr>
+        <w:ind w:left="3600" w:hanging="360"/>
+      </w:pPr>
+    </w:lvl>
+    <w:lvl w:ilvl="5" w:tplc="2000001B" w:tentative="1">
+      <w:start w:val="1"/>
+      <w:numFmt w:val="lowerRoman"/>
+      <w:lvlText w:val="%6."/>
+      <w:lvlJc w:val="right"/>
+      <w:pPr>
+        <w:ind w:left="4320" w:hanging="180"/>
+      </w:pPr>
+    </w:lvl>
+    <w:lvl w:ilvl="6" w:tplc="2000000F" w:tentative="1">
+      <w:start w:val="1"/>
+      <w:numFmt w:val="decimal"/>
+      <w:lvlText w:val="%7."/>
+      <w:lvlJc w:val="left"/>
+      <w:pPr>
+        <w:ind w:left="5040" w:hanging="360"/>
+      </w:pPr>
+    </w:lvl>
+    <w:lvl w:ilvl="7" w:tplc="20000019" w:tentative="1">
+      <w:start w:val="1"/>
+      <w:numFmt w:val="lowerLetter"/>
+      <w:lvlText w:val="%8."/>
+      <w:lvlJc w:val="left"/>
+      <w:pPr>
+        <w:ind w:left="5760" w:hanging="360"/>
+      </w:pPr>
+    </w:lvl>
+    <w:lvl w:ilvl="8" w:tplc="2000001B" w:tentative="1">
+      <w:start w:val="1"/>
+      <w:numFmt w:val="lowerRoman"/>
+      <w:lvlText w:val="%9."/>
+      <w:lvlJc w:val="right"/>
+      <w:pPr>
+        <w:ind w:left="6480" w:hanging="180"/>
+      </w:pPr>
+    </w:lvl>
+  </w:abstractNum>
+  <w:num w:numId="1" w16cid:durableId="11957741">
+    <w:abstractNumId w:val="0"/>
+  </w:num>
+</w:numbering>
 </file>
 
 <file path=word/styles.xml><?xml version="1.0" encoding="utf-8"?>
@@ -634,6 +1603,17 @@
     <w:semiHidden/>
     <w:unhideWhenUsed/>
   </w:style>
+  <w:style w:type="paragraph" w:styleId="ListParagraph">
+    <w:name w:val="List Paragraph"/>
+    <w:basedOn w:val="Normal"/>
+    <w:uiPriority w:val="34"/>
+    <w:qFormat/>
+    <w:rsid w:val="00874DB4"/>
+    <w:pPr>
+      <w:ind w:left="720"/>
+      <w:contextualSpacing/>
+    </w:pPr>
+  </w:style>
 </w:styles>
 </file>
 

</xml_diff>